<commit_message>
Creating a base template
</commit_message>
<xml_diff>
--- a/Thinknetica.docx
+++ b/Thinknetica.docx
@@ -19,6 +19,72 @@
         <w:t>my_django_env</w:t>
       </w:r>
       <w:proofErr w:type="spellEnd"/>
+      <w:r>
+        <w:t xml:space="preserve"> (</w:t>
+      </w:r>
+      <w:r>
+        <w:t xml:space="preserve">removed with </w:t>
+      </w:r>
+      <w:proofErr w:type="spellStart"/>
+      <w:r>
+        <w:rPr>
+          <w:rFonts w:ascii="Menlo" w:hAnsi="Menlo" w:cs="Menlo"/>
+          <w:color w:val="000000"/>
+          <w:sz w:val="22"/>
+          <w:szCs w:val="22"/>
+        </w:rPr>
+        <w:t>ajarochka</w:t>
+      </w:r>
+      <w:proofErr w:type="spellEnd"/>
+      <w:r>
+        <w:rPr>
+          <w:rFonts w:ascii="Menlo" w:hAnsi="Menlo" w:cs="Menlo"/>
+          <w:color w:val="000000"/>
+          <w:sz w:val="22"/>
+          <w:szCs w:val="22"/>
+        </w:rPr>
+        <w:t xml:space="preserve">$ </w:t>
+      </w:r>
+      <w:proofErr w:type="spellStart"/>
+      <w:r>
+        <w:rPr>
+          <w:rFonts w:ascii="Menlo" w:hAnsi="Menlo" w:cs="Menlo"/>
+          <w:color w:val="000000"/>
+          <w:sz w:val="22"/>
+          <w:szCs w:val="22"/>
+        </w:rPr>
+        <w:t>rmvirtualenv</w:t>
+      </w:r>
+      <w:proofErr w:type="spellEnd"/>
+      <w:r>
+        <w:rPr>
+          <w:rFonts w:ascii="Menlo" w:hAnsi="Menlo" w:cs="Menlo"/>
+          <w:color w:val="000000"/>
+          <w:sz w:val="22"/>
+          <w:szCs w:val="22"/>
+        </w:rPr>
+        <w:t xml:space="preserve"> </w:t>
+      </w:r>
+      <w:proofErr w:type="spellStart"/>
+      <w:r>
+        <w:rPr>
+          <w:rFonts w:ascii="Menlo" w:hAnsi="Menlo" w:cs="Menlo"/>
+          <w:color w:val="000000"/>
+          <w:sz w:val="22"/>
+          <w:szCs w:val="22"/>
+        </w:rPr>
+        <w:t>my_django_env</w:t>
+      </w:r>
+      <w:proofErr w:type="spellEnd"/>
+      <w:r>
+        <w:rPr>
+          <w:rFonts w:ascii="Menlo" w:hAnsi="Menlo" w:cs="Menlo"/>
+          <w:color w:val="000000"/>
+          <w:sz w:val="22"/>
+          <w:szCs w:val="22"/>
+        </w:rPr>
+        <w:t>)</w:t>
+      </w:r>
     </w:p>
     <w:p>
       <w:proofErr w:type="spellStart"/>
@@ -48,6 +114,19 @@
       </w:r>
       <w:proofErr w:type="spellEnd"/>
     </w:p>
+    <w:p>
+      <w:r>
+        <w:t xml:space="preserve">New </w:t>
+      </w:r>
+      <w:proofErr w:type="spellStart"/>
+      <w:r>
+        <w:t>virtualenv</w:t>
+      </w:r>
+      <w:proofErr w:type="spellEnd"/>
+      <w:r>
+        <w:t xml:space="preserve">: </w:t>
+      </w:r>
+    </w:p>
     <w:p/>
     <w:p>
       <w:r>
@@ -100,6 +179,547 @@
           <w:color w:val="000000"/>
           <w:sz w:val="22"/>
           <w:szCs w:val="22"/>
+          <w:lang w:val="ru-RU"/>
+        </w:rPr>
+      </w:pPr>
+    </w:p>
+    <w:p>
+      <w:pPr>
+        <w:tabs>
+          <w:tab w:val="left" w:pos="560"/>
+          <w:tab w:val="left" w:pos="1120"/>
+          <w:tab w:val="left" w:pos="1680"/>
+          <w:tab w:val="left" w:pos="2240"/>
+          <w:tab w:val="left" w:pos="2800"/>
+          <w:tab w:val="left" w:pos="3360"/>
+          <w:tab w:val="left" w:pos="3920"/>
+          <w:tab w:val="left" w:pos="4480"/>
+          <w:tab w:val="left" w:pos="5040"/>
+          <w:tab w:val="left" w:pos="5600"/>
+          <w:tab w:val="left" w:pos="6160"/>
+          <w:tab w:val="left" w:pos="6720"/>
+        </w:tabs>
+        <w:autoSpaceDE w:val="0"/>
+        <w:autoSpaceDN w:val="0"/>
+        <w:adjustRightInd w:val="0"/>
+        <w:rPr>
+          <w:rFonts w:ascii="Menlo" w:hAnsi="Menlo" w:cs="Menlo"/>
+          <w:color w:val="000000"/>
+          <w:sz w:val="22"/>
+          <w:szCs w:val="22"/>
+          <w:lang w:val="ru-RU"/>
+        </w:rPr>
+      </w:pPr>
+    </w:p>
+    <w:p>
+      <w:pPr>
+        <w:tabs>
+          <w:tab w:val="left" w:pos="560"/>
+          <w:tab w:val="left" w:pos="1120"/>
+          <w:tab w:val="left" w:pos="1680"/>
+          <w:tab w:val="left" w:pos="2240"/>
+          <w:tab w:val="left" w:pos="2800"/>
+          <w:tab w:val="left" w:pos="3360"/>
+          <w:tab w:val="left" w:pos="3920"/>
+          <w:tab w:val="left" w:pos="4480"/>
+          <w:tab w:val="left" w:pos="5040"/>
+          <w:tab w:val="left" w:pos="5600"/>
+          <w:tab w:val="left" w:pos="6160"/>
+          <w:tab w:val="left" w:pos="6720"/>
+        </w:tabs>
+        <w:autoSpaceDE w:val="0"/>
+        <w:autoSpaceDN w:val="0"/>
+        <w:adjustRightInd w:val="0"/>
+        <w:rPr>
+          <w:rFonts w:ascii="Menlo" w:hAnsi="Menlo" w:cs="Menlo"/>
+          <w:color w:val="000000"/>
+          <w:sz w:val="22"/>
+          <w:szCs w:val="22"/>
+        </w:rPr>
+      </w:pPr>
+      <w:r>
+        <w:rPr>
+          <w:rFonts w:ascii="Menlo" w:hAnsi="Menlo" w:cs="Menlo"/>
+          <w:color w:val="000000"/>
+          <w:sz w:val="22"/>
+          <w:szCs w:val="22"/>
+        </w:rPr>
+        <w:t xml:space="preserve">installing new </w:t>
+      </w:r>
+      <w:proofErr w:type="spellStart"/>
+      <w:r>
+        <w:rPr>
+          <w:rFonts w:ascii="Menlo" w:hAnsi="Menlo" w:cs="Menlo"/>
+          <w:color w:val="000000"/>
+          <w:sz w:val="22"/>
+          <w:szCs w:val="22"/>
+        </w:rPr>
+        <w:t>virtualenv</w:t>
+      </w:r>
+      <w:proofErr w:type="spellEnd"/>
+      <w:r>
+        <w:rPr>
+          <w:rFonts w:ascii="Menlo" w:hAnsi="Menlo" w:cs="Menlo"/>
+          <w:color w:val="000000"/>
+          <w:sz w:val="22"/>
+          <w:szCs w:val="22"/>
+        </w:rPr>
+        <w:t>:</w:t>
+      </w:r>
+    </w:p>
+    <w:p>
+      <w:pPr>
+        <w:tabs>
+          <w:tab w:val="left" w:pos="560"/>
+          <w:tab w:val="left" w:pos="1120"/>
+          <w:tab w:val="left" w:pos="1680"/>
+          <w:tab w:val="left" w:pos="2240"/>
+          <w:tab w:val="left" w:pos="2800"/>
+          <w:tab w:val="left" w:pos="3360"/>
+          <w:tab w:val="left" w:pos="3920"/>
+          <w:tab w:val="left" w:pos="4480"/>
+          <w:tab w:val="left" w:pos="5040"/>
+          <w:tab w:val="left" w:pos="5600"/>
+          <w:tab w:val="left" w:pos="6160"/>
+          <w:tab w:val="left" w:pos="6720"/>
+        </w:tabs>
+        <w:autoSpaceDE w:val="0"/>
+        <w:autoSpaceDN w:val="0"/>
+        <w:adjustRightInd w:val="0"/>
+        <w:rPr>
+          <w:rFonts w:ascii="Menlo" w:hAnsi="Menlo" w:cs="Menlo"/>
+          <w:color w:val="000000"/>
+          <w:sz w:val="22"/>
+          <w:szCs w:val="22"/>
+        </w:rPr>
+      </w:pPr>
+      <w:proofErr w:type="spellStart"/>
+      <w:r>
+        <w:rPr>
+          <w:rFonts w:ascii="Menlo" w:hAnsi="Menlo" w:cs="Menlo"/>
+          <w:color w:val="000000"/>
+          <w:sz w:val="22"/>
+          <w:szCs w:val="22"/>
+        </w:rPr>
+        <w:t>MacBook-</w:t>
+      </w:r>
+      <w:proofErr w:type="gramStart"/>
+      <w:r>
+        <w:rPr>
+          <w:rFonts w:ascii="Menlo" w:hAnsi="Menlo" w:cs="Menlo"/>
+          <w:color w:val="000000"/>
+          <w:sz w:val="22"/>
+          <w:szCs w:val="22"/>
+        </w:rPr>
+        <w:t>Pro:ajarochka</w:t>
+      </w:r>
+      <w:proofErr w:type="spellEnd"/>
+      <w:proofErr w:type="gramEnd"/>
+      <w:r>
+        <w:rPr>
+          <w:rFonts w:ascii="Menlo" w:hAnsi="Menlo" w:cs="Menlo"/>
+          <w:color w:val="000000"/>
+          <w:sz w:val="22"/>
+          <w:szCs w:val="22"/>
+        </w:rPr>
+        <w:t xml:space="preserve"> </w:t>
+      </w:r>
+      <w:proofErr w:type="spellStart"/>
+      <w:r>
+        <w:rPr>
+          <w:rFonts w:ascii="Menlo" w:hAnsi="Menlo" w:cs="Menlo"/>
+          <w:color w:val="000000"/>
+          <w:sz w:val="22"/>
+          <w:szCs w:val="22"/>
+        </w:rPr>
+        <w:t>ajarochka</w:t>
+      </w:r>
+      <w:proofErr w:type="spellEnd"/>
+      <w:r>
+        <w:rPr>
+          <w:rFonts w:ascii="Menlo" w:hAnsi="Menlo" w:cs="Menlo"/>
+          <w:color w:val="000000"/>
+          <w:sz w:val="22"/>
+          <w:szCs w:val="22"/>
+        </w:rPr>
+        <w:t xml:space="preserve">$ python3 -m </w:t>
+      </w:r>
+      <w:proofErr w:type="spellStart"/>
+      <w:r>
+        <w:rPr>
+          <w:rFonts w:ascii="Menlo" w:hAnsi="Menlo" w:cs="Menlo"/>
+          <w:color w:val="000000"/>
+          <w:sz w:val="22"/>
+          <w:szCs w:val="22"/>
+        </w:rPr>
+        <w:t>venv</w:t>
+      </w:r>
+      <w:proofErr w:type="spellEnd"/>
+      <w:r>
+        <w:rPr>
+          <w:rFonts w:ascii="Menlo" w:hAnsi="Menlo" w:cs="Menlo"/>
+          <w:color w:val="000000"/>
+          <w:sz w:val="22"/>
+          <w:szCs w:val="22"/>
+        </w:rPr>
+        <w:t xml:space="preserve"> django3_venv</w:t>
+      </w:r>
+    </w:p>
+    <w:p>
+      <w:pPr>
+        <w:tabs>
+          <w:tab w:val="left" w:pos="560"/>
+          <w:tab w:val="left" w:pos="1120"/>
+          <w:tab w:val="left" w:pos="1680"/>
+          <w:tab w:val="left" w:pos="2240"/>
+          <w:tab w:val="left" w:pos="2800"/>
+          <w:tab w:val="left" w:pos="3360"/>
+          <w:tab w:val="left" w:pos="3920"/>
+          <w:tab w:val="left" w:pos="4480"/>
+          <w:tab w:val="left" w:pos="5040"/>
+          <w:tab w:val="left" w:pos="5600"/>
+          <w:tab w:val="left" w:pos="6160"/>
+          <w:tab w:val="left" w:pos="6720"/>
+        </w:tabs>
+        <w:autoSpaceDE w:val="0"/>
+        <w:autoSpaceDN w:val="0"/>
+        <w:adjustRightInd w:val="0"/>
+        <w:rPr>
+          <w:rFonts w:ascii="Menlo" w:hAnsi="Menlo" w:cs="Menlo"/>
+          <w:color w:val="000000"/>
+          <w:sz w:val="22"/>
+          <w:szCs w:val="22"/>
+        </w:rPr>
+      </w:pPr>
+      <w:proofErr w:type="spellStart"/>
+      <w:r>
+        <w:rPr>
+          <w:rFonts w:ascii="Menlo" w:hAnsi="Menlo" w:cs="Menlo"/>
+          <w:color w:val="000000"/>
+          <w:sz w:val="22"/>
+          <w:szCs w:val="22"/>
+        </w:rPr>
+        <w:t>MacBook-</w:t>
+      </w:r>
+      <w:proofErr w:type="gramStart"/>
+      <w:r>
+        <w:rPr>
+          <w:rFonts w:ascii="Menlo" w:hAnsi="Menlo" w:cs="Menlo"/>
+          <w:color w:val="000000"/>
+          <w:sz w:val="22"/>
+          <w:szCs w:val="22"/>
+        </w:rPr>
+        <w:t>Pro:ajarochka</w:t>
+      </w:r>
+      <w:proofErr w:type="spellEnd"/>
+      <w:proofErr w:type="gramEnd"/>
+      <w:r>
+        <w:rPr>
+          <w:rFonts w:ascii="Menlo" w:hAnsi="Menlo" w:cs="Menlo"/>
+          <w:color w:val="000000"/>
+          <w:sz w:val="22"/>
+          <w:szCs w:val="22"/>
+        </w:rPr>
+        <w:t xml:space="preserve"> </w:t>
+      </w:r>
+      <w:proofErr w:type="spellStart"/>
+      <w:r>
+        <w:rPr>
+          <w:rFonts w:ascii="Menlo" w:hAnsi="Menlo" w:cs="Menlo"/>
+          <w:color w:val="000000"/>
+          <w:sz w:val="22"/>
+          <w:szCs w:val="22"/>
+        </w:rPr>
+        <w:t>ajarochka</w:t>
+      </w:r>
+      <w:proofErr w:type="spellEnd"/>
+      <w:r>
+        <w:rPr>
+          <w:rFonts w:ascii="Menlo" w:hAnsi="Menlo" w:cs="Menlo"/>
+          <w:color w:val="000000"/>
+          <w:sz w:val="22"/>
+          <w:szCs w:val="22"/>
+        </w:rPr>
+        <w:t xml:space="preserve">$ django3_venv/bin/pip install </w:t>
+      </w:r>
+      <w:r>
+        <w:rPr>
+          <w:rFonts w:ascii="Menlo" w:hAnsi="Menlo" w:cs="Menlo"/>
+          <w:color w:val="000000"/>
+          <w:sz w:val="22"/>
+          <w:szCs w:val="22"/>
+        </w:rPr>
+        <w:t>Django</w:t>
+      </w:r>
+    </w:p>
+    <w:p>
+      <w:pPr>
+        <w:tabs>
+          <w:tab w:val="left" w:pos="560"/>
+          <w:tab w:val="left" w:pos="1120"/>
+          <w:tab w:val="left" w:pos="1680"/>
+          <w:tab w:val="left" w:pos="2240"/>
+          <w:tab w:val="left" w:pos="2800"/>
+          <w:tab w:val="left" w:pos="3360"/>
+          <w:tab w:val="left" w:pos="3920"/>
+          <w:tab w:val="left" w:pos="4480"/>
+          <w:tab w:val="left" w:pos="5040"/>
+          <w:tab w:val="left" w:pos="5600"/>
+          <w:tab w:val="left" w:pos="6160"/>
+          <w:tab w:val="left" w:pos="6720"/>
+        </w:tabs>
+        <w:autoSpaceDE w:val="0"/>
+        <w:autoSpaceDN w:val="0"/>
+        <w:adjustRightInd w:val="0"/>
+        <w:rPr>
+          <w:rFonts w:ascii="Menlo" w:hAnsi="Menlo" w:cs="Menlo"/>
+          <w:color w:val="000000"/>
+          <w:sz w:val="22"/>
+          <w:szCs w:val="22"/>
+        </w:rPr>
+      </w:pPr>
+      <w:proofErr w:type="spellStart"/>
+      <w:r>
+        <w:rPr>
+          <w:rFonts w:ascii="Menlo" w:hAnsi="Menlo" w:cs="Menlo"/>
+          <w:color w:val="000000"/>
+          <w:sz w:val="22"/>
+          <w:szCs w:val="22"/>
+        </w:rPr>
+        <w:t>MacBook-</w:t>
+      </w:r>
+      <w:proofErr w:type="gramStart"/>
+      <w:r>
+        <w:rPr>
+          <w:rFonts w:ascii="Menlo" w:hAnsi="Menlo" w:cs="Menlo"/>
+          <w:color w:val="000000"/>
+          <w:sz w:val="22"/>
+          <w:szCs w:val="22"/>
+        </w:rPr>
+        <w:t>Pro:ajarochka</w:t>
+      </w:r>
+      <w:proofErr w:type="spellEnd"/>
+      <w:proofErr w:type="gramEnd"/>
+      <w:r>
+        <w:rPr>
+          <w:rFonts w:ascii="Menlo" w:hAnsi="Menlo" w:cs="Menlo"/>
+          <w:color w:val="000000"/>
+          <w:sz w:val="22"/>
+          <w:szCs w:val="22"/>
+        </w:rPr>
+        <w:t xml:space="preserve"> </w:t>
+      </w:r>
+      <w:proofErr w:type="spellStart"/>
+      <w:r>
+        <w:rPr>
+          <w:rFonts w:ascii="Menlo" w:hAnsi="Menlo" w:cs="Menlo"/>
+          <w:color w:val="000000"/>
+          <w:sz w:val="22"/>
+          <w:szCs w:val="22"/>
+        </w:rPr>
+        <w:t>ajarochka</w:t>
+      </w:r>
+      <w:proofErr w:type="spellEnd"/>
+      <w:r>
+        <w:rPr>
+          <w:rFonts w:ascii="Menlo" w:hAnsi="Menlo" w:cs="Menlo"/>
+          <w:color w:val="000000"/>
+          <w:sz w:val="22"/>
+          <w:szCs w:val="22"/>
+        </w:rPr>
+        <w:t xml:space="preserve">$ django3_venv/bin/python -m </w:t>
+      </w:r>
+      <w:proofErr w:type="spellStart"/>
+      <w:r>
+        <w:rPr>
+          <w:rFonts w:ascii="Menlo" w:hAnsi="Menlo" w:cs="Menlo"/>
+          <w:color w:val="000000"/>
+          <w:sz w:val="22"/>
+          <w:szCs w:val="22"/>
+        </w:rPr>
+        <w:t>django</w:t>
+      </w:r>
+      <w:proofErr w:type="spellEnd"/>
+      <w:r>
+        <w:rPr>
+          <w:rFonts w:ascii="Menlo" w:hAnsi="Menlo" w:cs="Menlo"/>
+          <w:color w:val="000000"/>
+          <w:sz w:val="22"/>
+          <w:szCs w:val="22"/>
+        </w:rPr>
+        <w:t xml:space="preserve"> --version</w:t>
+      </w:r>
+    </w:p>
+    <w:p>
+      <w:pPr>
+        <w:tabs>
+          <w:tab w:val="left" w:pos="560"/>
+          <w:tab w:val="left" w:pos="1120"/>
+          <w:tab w:val="left" w:pos="1680"/>
+          <w:tab w:val="left" w:pos="2240"/>
+          <w:tab w:val="left" w:pos="2800"/>
+          <w:tab w:val="left" w:pos="3360"/>
+          <w:tab w:val="left" w:pos="3920"/>
+          <w:tab w:val="left" w:pos="4480"/>
+          <w:tab w:val="left" w:pos="5040"/>
+          <w:tab w:val="left" w:pos="5600"/>
+          <w:tab w:val="left" w:pos="6160"/>
+          <w:tab w:val="left" w:pos="6720"/>
+        </w:tabs>
+        <w:autoSpaceDE w:val="0"/>
+        <w:autoSpaceDN w:val="0"/>
+        <w:adjustRightInd w:val="0"/>
+        <w:rPr>
+          <w:rFonts w:ascii="Menlo" w:hAnsi="Menlo" w:cs="Menlo"/>
+          <w:color w:val="000000"/>
+          <w:sz w:val="22"/>
+          <w:szCs w:val="22"/>
+        </w:rPr>
+      </w:pPr>
+      <w:r>
+        <w:rPr>
+          <w:rFonts w:ascii="Menlo" w:hAnsi="Menlo" w:cs="Menlo"/>
+          <w:color w:val="000000"/>
+          <w:sz w:val="22"/>
+          <w:szCs w:val="22"/>
+        </w:rPr>
+        <w:t>3.1.5</w:t>
+      </w:r>
+    </w:p>
+    <w:p>
+      <w:pPr>
+        <w:tabs>
+          <w:tab w:val="left" w:pos="560"/>
+          <w:tab w:val="left" w:pos="1120"/>
+          <w:tab w:val="left" w:pos="1680"/>
+          <w:tab w:val="left" w:pos="2240"/>
+          <w:tab w:val="left" w:pos="2800"/>
+          <w:tab w:val="left" w:pos="3360"/>
+          <w:tab w:val="left" w:pos="3920"/>
+          <w:tab w:val="left" w:pos="4480"/>
+          <w:tab w:val="left" w:pos="5040"/>
+          <w:tab w:val="left" w:pos="5600"/>
+          <w:tab w:val="left" w:pos="6160"/>
+          <w:tab w:val="left" w:pos="6720"/>
+        </w:tabs>
+        <w:autoSpaceDE w:val="0"/>
+        <w:autoSpaceDN w:val="0"/>
+        <w:adjustRightInd w:val="0"/>
+        <w:rPr>
+          <w:rFonts w:ascii="Menlo" w:hAnsi="Menlo" w:cs="Menlo"/>
+          <w:color w:val="000000"/>
+          <w:sz w:val="22"/>
+          <w:szCs w:val="22"/>
+        </w:rPr>
+      </w:pPr>
+    </w:p>
+    <w:p>
+      <w:pPr>
+        <w:tabs>
+          <w:tab w:val="left" w:pos="560"/>
+          <w:tab w:val="left" w:pos="1120"/>
+          <w:tab w:val="left" w:pos="1680"/>
+          <w:tab w:val="left" w:pos="2240"/>
+          <w:tab w:val="left" w:pos="2800"/>
+          <w:tab w:val="left" w:pos="3360"/>
+          <w:tab w:val="left" w:pos="3920"/>
+          <w:tab w:val="left" w:pos="4480"/>
+          <w:tab w:val="left" w:pos="5040"/>
+          <w:tab w:val="left" w:pos="5600"/>
+          <w:tab w:val="left" w:pos="6160"/>
+          <w:tab w:val="left" w:pos="6720"/>
+        </w:tabs>
+        <w:autoSpaceDE w:val="0"/>
+        <w:autoSpaceDN w:val="0"/>
+        <w:adjustRightInd w:val="0"/>
+        <w:rPr>
+          <w:rFonts w:ascii="Menlo" w:hAnsi="Menlo" w:cs="Menlo"/>
+          <w:color w:val="000000"/>
+          <w:sz w:val="22"/>
+          <w:szCs w:val="22"/>
+        </w:rPr>
+      </w:pPr>
+      <w:r>
+        <w:rPr>
+          <w:rFonts w:ascii="Menlo" w:hAnsi="Menlo" w:cs="Menlo"/>
+          <w:color w:val="000000"/>
+          <w:sz w:val="22"/>
+          <w:szCs w:val="22"/>
+        </w:rPr>
+        <w:t xml:space="preserve">Running the server: django3_venv/bin/python manage.py </w:t>
+      </w:r>
+      <w:proofErr w:type="spellStart"/>
+      <w:r>
+        <w:rPr>
+          <w:rFonts w:ascii="Menlo" w:hAnsi="Menlo" w:cs="Menlo"/>
+          <w:color w:val="000000"/>
+          <w:sz w:val="22"/>
+          <w:szCs w:val="22"/>
+        </w:rPr>
+        <w:t>runserver</w:t>
+      </w:r>
+      <w:proofErr w:type="spellEnd"/>
+    </w:p>
+    <w:p>
+      <w:pPr>
+        <w:tabs>
+          <w:tab w:val="left" w:pos="560"/>
+          <w:tab w:val="left" w:pos="1120"/>
+          <w:tab w:val="left" w:pos="1680"/>
+          <w:tab w:val="left" w:pos="2240"/>
+          <w:tab w:val="left" w:pos="2800"/>
+          <w:tab w:val="left" w:pos="3360"/>
+          <w:tab w:val="left" w:pos="3920"/>
+          <w:tab w:val="left" w:pos="4480"/>
+          <w:tab w:val="left" w:pos="5040"/>
+          <w:tab w:val="left" w:pos="5600"/>
+          <w:tab w:val="left" w:pos="6160"/>
+          <w:tab w:val="left" w:pos="6720"/>
+        </w:tabs>
+        <w:autoSpaceDE w:val="0"/>
+        <w:autoSpaceDN w:val="0"/>
+        <w:adjustRightInd w:val="0"/>
+        <w:rPr>
+          <w:rFonts w:ascii="Menlo" w:hAnsi="Menlo" w:cs="Menlo"/>
+          <w:color w:val="000000"/>
+          <w:sz w:val="22"/>
+          <w:szCs w:val="22"/>
+        </w:rPr>
+      </w:pPr>
+      <w:r>
+        <w:rPr>
+          <w:rFonts w:ascii="Menlo" w:hAnsi="Menlo" w:cs="Menlo"/>
+          <w:color w:val="000000"/>
+          <w:sz w:val="22"/>
+          <w:szCs w:val="22"/>
+        </w:rPr>
+        <w:t>Quit running the server: Ctrl + c</w:t>
+      </w:r>
+    </w:p>
+    <w:p>
+      <w:pPr>
+        <w:tabs>
+          <w:tab w:val="left" w:pos="560"/>
+          <w:tab w:val="left" w:pos="1120"/>
+          <w:tab w:val="left" w:pos="1680"/>
+          <w:tab w:val="left" w:pos="2240"/>
+          <w:tab w:val="left" w:pos="2800"/>
+          <w:tab w:val="left" w:pos="3360"/>
+          <w:tab w:val="left" w:pos="3920"/>
+          <w:tab w:val="left" w:pos="4480"/>
+          <w:tab w:val="left" w:pos="5040"/>
+          <w:tab w:val="left" w:pos="5600"/>
+          <w:tab w:val="left" w:pos="6160"/>
+          <w:tab w:val="left" w:pos="6720"/>
+        </w:tabs>
+        <w:autoSpaceDE w:val="0"/>
+        <w:autoSpaceDN w:val="0"/>
+        <w:adjustRightInd w:val="0"/>
+        <w:rPr>
+          <w:rFonts w:ascii="Menlo" w:hAnsi="Menlo" w:cs="Menlo"/>
+          <w:color w:val="000000"/>
+          <w:sz w:val="22"/>
+          <w:szCs w:val="22"/>
         </w:rPr>
       </w:pPr>
     </w:p>
@@ -147,6 +767,7 @@
           <w:color w:val="000000"/>
           <w:sz w:val="22"/>
           <w:szCs w:val="22"/>
+          <w:lang w:val="ru-RU"/>
         </w:rPr>
       </w:pPr>
     </w:p>
@@ -538,100 +1159,254 @@
           <w:szCs w:val="22"/>
         </w:rPr>
         <w:t xml:space="preserve"> git push --set-upstream origin 1_1_new_project_setup</w:t>
+      </w:r>
+    </w:p>
+    <w:p>
+      <w:pPr>
+        <w:tabs>
+          <w:tab w:val="left" w:pos="560"/>
+          <w:tab w:val="left" w:pos="1120"/>
+          <w:tab w:val="left" w:pos="1680"/>
+          <w:tab w:val="left" w:pos="2240"/>
+          <w:tab w:val="left" w:pos="2800"/>
+          <w:tab w:val="left" w:pos="3360"/>
+          <w:tab w:val="left" w:pos="3920"/>
+          <w:tab w:val="left" w:pos="4480"/>
+          <w:tab w:val="left" w:pos="5040"/>
+          <w:tab w:val="left" w:pos="5600"/>
+          <w:tab w:val="left" w:pos="6160"/>
+          <w:tab w:val="left" w:pos="6720"/>
+        </w:tabs>
+        <w:autoSpaceDE w:val="0"/>
+        <w:autoSpaceDN w:val="0"/>
+        <w:adjustRightInd w:val="0"/>
+        <w:rPr>
+          <w:rFonts w:ascii="Menlo" w:hAnsi="Menlo" w:cs="Menlo"/>
+          <w:color w:val="000000"/>
+          <w:sz w:val="22"/>
+          <w:szCs w:val="22"/>
+        </w:rPr>
+      </w:pPr>
+    </w:p>
+    <w:p>
+      <w:pPr>
+        <w:tabs>
+          <w:tab w:val="left" w:pos="560"/>
+          <w:tab w:val="left" w:pos="1120"/>
+          <w:tab w:val="left" w:pos="1680"/>
+          <w:tab w:val="left" w:pos="2240"/>
+          <w:tab w:val="left" w:pos="2800"/>
+          <w:tab w:val="left" w:pos="3360"/>
+          <w:tab w:val="left" w:pos="3920"/>
+          <w:tab w:val="left" w:pos="4480"/>
+          <w:tab w:val="left" w:pos="5040"/>
+          <w:tab w:val="left" w:pos="5600"/>
+          <w:tab w:val="left" w:pos="6160"/>
+          <w:tab w:val="left" w:pos="6720"/>
+        </w:tabs>
+        <w:autoSpaceDE w:val="0"/>
+        <w:autoSpaceDN w:val="0"/>
+        <w:adjustRightInd w:val="0"/>
+        <w:rPr>
+          <w:rFonts w:ascii="Menlo" w:hAnsi="Menlo" w:cs="Menlo"/>
+          <w:color w:val="000000"/>
+          <w:sz w:val="22"/>
+          <w:szCs w:val="22"/>
+        </w:rPr>
+      </w:pPr>
+      <w:r>
+        <w:rPr>
+          <w:rFonts w:ascii="Menlo" w:hAnsi="Menlo" w:cs="Menlo"/>
+          <w:color w:val="000000"/>
+          <w:sz w:val="22"/>
+          <w:szCs w:val="22"/>
+        </w:rPr>
+        <w:t>Switch to a different branch: git checkout &lt;different branch&gt;</w:t>
       </w:r>
     </w:p>
     <w:p/>
     <w:p/>
-    <w:p/>
-    <w:p>
-      <w:pPr>
-        <w:rPr>
-          <w:lang w:val="ru-RU"/>
-        </w:rPr>
-      </w:pPr>
-      <w:r>
-        <w:rPr>
-          <w:lang w:val="ru-RU"/>
-        </w:rPr>
-        <w:t>Операции внутри шаблона – циклы, передачи переменных</w:t>
-      </w:r>
-    </w:p>
-    <w:p>
-      <w:pPr>
-        <w:rPr>
-          <w:lang w:val="ru-RU"/>
-        </w:rPr>
-      </w:pPr>
-      <w:r>
-        <w:rPr>
-          <w:lang w:val="ru-RU"/>
-        </w:rPr>
-        <w:t>Дополнительные блоки</w:t>
-      </w:r>
-    </w:p>
-    <w:p>
-      <w:pPr>
-        <w:rPr>
-          <w:lang w:val="ru-RU"/>
-        </w:rPr>
-      </w:pPr>
-      <w:r>
-        <w:rPr>
-          <w:lang w:val="ru-RU"/>
-        </w:rPr>
-        <w:t>Собственные тэги и фильтры</w:t>
-      </w:r>
-    </w:p>
-    <w:p>
-      <w:pPr>
-        <w:rPr>
-          <w:lang w:val="ru-RU"/>
-        </w:rPr>
-      </w:pPr>
-      <w:proofErr w:type="spellStart"/>
-      <w:r>
-        <w:rPr>
-          <w:lang w:val="ru-RU"/>
-        </w:rPr>
-        <w:t>Джанго</w:t>
-      </w:r>
-      <w:proofErr w:type="spellEnd"/>
-      <w:r>
-        <w:rPr>
-          <w:lang w:val="ru-RU"/>
-        </w:rPr>
-        <w:t xml:space="preserve"> </w:t>
-      </w:r>
-      <w:proofErr w:type="spellStart"/>
-      <w:r>
-        <w:rPr>
-          <w:lang w:val="ru-RU"/>
-        </w:rPr>
-        <w:t>дженерики</w:t>
-      </w:r>
-      <w:proofErr w:type="spellEnd"/>
-      <w:r>
-        <w:rPr>
-          <w:lang w:val="ru-RU"/>
-        </w:rPr>
-        <w:t xml:space="preserve"> - Лист вью, формулы, пагинация, фильтрация</w:t>
-      </w:r>
-    </w:p>
-    <w:p>
-      <w:pPr>
-        <w:rPr>
-          <w:lang w:val="ru-RU"/>
-        </w:rPr>
-      </w:pPr>
-    </w:p>
-    <w:p>
-      <w:pPr>
-        <w:rPr>
-          <w:lang w:val="ru-RU"/>
-        </w:rPr>
-      </w:pPr>
+    <w:p>
+      <w:r>
+        <w:t>URLs:</w:t>
+      </w:r>
+    </w:p>
+    <w:p>
+      <w:r>
+        <w:t>Vacancies</w:t>
+      </w:r>
+    </w:p>
+    <w:p>
+      <w:r>
+        <w:tab/>
+        <w:t>Vacancies/</w:t>
+      </w:r>
+      <w:proofErr w:type="spellStart"/>
+      <w:r>
+        <w:t>post_id</w:t>
+      </w:r>
+      <w:proofErr w:type="spellEnd"/>
+    </w:p>
+    <w:p>
+      <w:r>
+        <w:t>Resumes</w:t>
+      </w:r>
+    </w:p>
+    <w:p>
+      <w:r>
+        <w:tab/>
+        <w:t>Resumes/</w:t>
+      </w:r>
+      <w:proofErr w:type="spellStart"/>
+      <w:r>
+        <w:t>post_id</w:t>
+      </w:r>
+      <w:proofErr w:type="spellEnd"/>
+    </w:p>
+    <w:p>
+      <w:r>
+        <w:t>Profile</w:t>
+      </w:r>
+    </w:p>
+    <w:p>
+      <w:r>
+        <w:tab/>
+        <w:t>Profile/</w:t>
+      </w:r>
+      <w:proofErr w:type="spellStart"/>
+      <w:r>
+        <w:t>Account_id</w:t>
+      </w:r>
+      <w:proofErr w:type="spellEnd"/>
+    </w:p>
+    <w:p>
+      <w:r>
+        <w:lastRenderedPageBreak/>
+        <w:tab/>
+      </w:r>
+      <w:r>
+        <w:tab/>
+        <w:t>Profile/Account_id/Applications</w:t>
+      </w:r>
       <w:bookmarkStart w:id="0" w:name="_GoBack"/>
       <w:bookmarkEnd w:id="0"/>
+    </w:p>
+    <w:p>
+      <w:r>
+        <w:tab/>
+      </w:r>
+      <w:r>
+        <w:tab/>
+        <w:t>Profile/</w:t>
+      </w:r>
+      <w:proofErr w:type="spellStart"/>
+      <w:r>
+        <w:t>Account_id</w:t>
+      </w:r>
+      <w:proofErr w:type="spellEnd"/>
+      <w:r>
+        <w:t>/wallet</w:t>
+      </w:r>
+    </w:p>
+    <w:p>
+      <w:r>
+        <w:t>About</w:t>
+      </w:r>
+    </w:p>
+    <w:p>
+      <w:r>
+        <w:t>Contacts</w:t>
+      </w:r>
+    </w:p>
+    <w:p/>
+    <w:p/>
+    <w:p>
+      <w:pPr>
+        <w:rPr>
+          <w:lang w:val="ru-RU"/>
+        </w:rPr>
+      </w:pPr>
+      <w:r>
+        <w:rPr>
+          <w:lang w:val="ru-RU"/>
+        </w:rPr>
+        <w:t>Операции внутри шаблона – циклы, передачи переменных</w:t>
+      </w:r>
+    </w:p>
+    <w:p>
+      <w:pPr>
+        <w:rPr>
+          <w:lang w:val="ru-RU"/>
+        </w:rPr>
+      </w:pPr>
+      <w:r>
+        <w:rPr>
+          <w:lang w:val="ru-RU"/>
+        </w:rPr>
+        <w:t>Дополнительные блоки</w:t>
+      </w:r>
+    </w:p>
+    <w:p>
+      <w:pPr>
+        <w:rPr>
+          <w:lang w:val="ru-RU"/>
+        </w:rPr>
+      </w:pPr>
+      <w:r>
+        <w:rPr>
+          <w:lang w:val="ru-RU"/>
+        </w:rPr>
+        <w:t>Собственные тэги и фильтры</w:t>
+      </w:r>
+    </w:p>
+    <w:p>
+      <w:pPr>
+        <w:rPr>
+          <w:lang w:val="ru-RU"/>
+        </w:rPr>
+      </w:pPr>
+      <w:proofErr w:type="spellStart"/>
+      <w:r>
+        <w:rPr>
+          <w:lang w:val="ru-RU"/>
+        </w:rPr>
+        <w:t>Джанго</w:t>
+      </w:r>
+      <w:proofErr w:type="spellEnd"/>
+      <w:r>
+        <w:rPr>
+          <w:lang w:val="ru-RU"/>
+        </w:rPr>
+        <w:t xml:space="preserve"> </w:t>
+      </w:r>
+      <w:proofErr w:type="spellStart"/>
+      <w:r>
+        <w:rPr>
+          <w:lang w:val="ru-RU"/>
+        </w:rPr>
+        <w:t>дженерики</w:t>
+      </w:r>
+      <w:proofErr w:type="spellEnd"/>
+      <w:r>
+        <w:rPr>
+          <w:lang w:val="ru-RU"/>
+        </w:rPr>
+        <w:t xml:space="preserve"> - Лист вью, формулы, пагинация, фильтрация</w:t>
+      </w:r>
+    </w:p>
+    <w:p>
+      <w:pPr>
+        <w:rPr>
+          <w:lang w:val="ru-RU"/>
+        </w:rPr>
+      </w:pPr>
+    </w:p>
+    <w:p>
+      <w:pPr>
+        <w:rPr>
+          <w:lang w:val="ru-RU"/>
+        </w:rPr>
+      </w:pPr>
     </w:p>
     <w:p>
       <w:pPr>
@@ -1048,6 +1823,7 @@
   <w:style w:type="paragraph" w:default="1" w:styleId="Normal">
     <w:name w:val="Normal"/>
     <w:qFormat/>
+    <w:rsid w:val="00EA00A9"/>
   </w:style>
   <w:style w:type="character" w:default="1" w:styleId="DefaultParagraphFont">
     <w:name w:val="Default Paragraph Font"/>

</xml_diff>